<commit_message>
some pretty minor rewording
</commit_message>
<xml_diff>
--- a/cover-letter.docx
+++ b/cover-letter.docx
@@ -1,6 +1,6 @@
 
 <file path=word/document.xml><?xml version="1.0" encoding="utf-8"?>
-<w:document xmlns:wpc="http://schemas.microsoft.com/office/word/2010/wordprocessingCanvas" xmlns:mo="http://schemas.microsoft.com/office/mac/office/2008/main" xmlns:mc="http://schemas.openxmlformats.org/markup-compatibility/2006" xmlns:mv="urn:schemas-microsoft-com:mac:vml" xmlns:o="urn:schemas-microsoft-com:office:office" xmlns:r="http://schemas.openxmlformats.org/officeDocument/2006/relationships" xmlns:m="http://schemas.openxmlformats.org/officeDocument/2006/math" xmlns:v="urn:schemas-microsoft-com:vml" xmlns:wp14="http://schemas.microsoft.com/office/word/2010/wordprocessingDrawing" xmlns:wp="http://schemas.openxmlformats.org/drawingml/2006/wordprocessingDrawing" xmlns:w10="urn:schemas-microsoft-com:office:word" xmlns:w="http://schemas.openxmlformats.org/wordprocessingml/2006/main" xmlns:w14="http://schemas.microsoft.com/office/word/2010/wordml" xmlns:w15="http://schemas.microsoft.com/office/word/2012/wordml" xmlns:wpg="http://schemas.microsoft.com/office/word/2010/wordprocessingGroup" xmlns:wpi="http://schemas.microsoft.com/office/word/2010/wordprocessingInk" xmlns:wne="http://schemas.microsoft.com/office/word/2006/wordml" xmlns:wps="http://schemas.microsoft.com/office/word/2010/wordprocessingShape" mc:Ignorable="w14 w15 wp14">
+<w:document xmlns:wpc="http://schemas.microsoft.com/office/word/2010/wordprocessingCanvas" xmlns:cx="http://schemas.microsoft.com/office/drawing/2014/chartex" xmlns:cx1="http://schemas.microsoft.com/office/drawing/2015/9/8/chartex" xmlns:cx2="http://schemas.microsoft.com/office/drawing/2015/10/21/chartex" xmlns:cx3="http://schemas.microsoft.com/office/drawing/2016/5/9/chartex" xmlns:cx4="http://schemas.microsoft.com/office/drawing/2016/5/10/chartex" xmlns:cx5="http://schemas.microsoft.com/office/drawing/2016/5/11/chartex" xmlns:cx6="http://schemas.microsoft.com/office/drawing/2016/5/12/chartex" xmlns:cx7="http://schemas.microsoft.com/office/drawing/2016/5/13/chartex" xmlns:cx8="http://schemas.microsoft.com/office/drawing/2016/5/14/chartex" xmlns:mc="http://schemas.openxmlformats.org/markup-compatibility/2006" xmlns:aink="http://schemas.microsoft.com/office/drawing/2016/ink" xmlns:am3d="http://schemas.microsoft.com/office/drawing/2017/model3d" xmlns:o="urn:schemas-microsoft-com:office:office" xmlns:r="http://schemas.openxmlformats.org/officeDocument/2006/relationships" xmlns:m="http://schemas.openxmlformats.org/officeDocument/2006/math" xmlns:v="urn:schemas-microsoft-com:vml" xmlns:wp14="http://schemas.microsoft.com/office/word/2010/wordprocessingDrawing" xmlns:wp="http://schemas.openxmlformats.org/drawingml/2006/wordprocessingDrawing" xmlns:w10="urn:schemas-microsoft-com:office:word" xmlns:w="http://schemas.openxmlformats.org/wordprocessingml/2006/main" xmlns:w14="http://schemas.microsoft.com/office/word/2010/wordml" xmlns:w15="http://schemas.microsoft.com/office/word/2012/wordml" xmlns:w16cid="http://schemas.microsoft.com/office/word/2016/wordml/cid" xmlns:w16se="http://schemas.microsoft.com/office/word/2015/wordml/symex" xmlns:wpg="http://schemas.microsoft.com/office/word/2010/wordprocessingGroup" xmlns:wpi="http://schemas.microsoft.com/office/word/2010/wordprocessingInk" xmlns:wne="http://schemas.microsoft.com/office/word/2006/wordml" xmlns:wps="http://schemas.microsoft.com/office/word/2010/wordprocessingShape" mc:Ignorable="w14 w15 w16se w16cid wp14">
   <w:body>
     <w:p>
       <w:pPr>
@@ -120,7 +120,31 @@
         <w:rPr>
           <w:rFonts w:ascii="Times" w:hAnsi="Times"/>
         </w:rPr>
-        <w:t>A thorough evaluation of the Languag</w:t>
+        <w:t xml:space="preserve">A </w:t>
+      </w:r>
+      <w:r>
+        <w:rPr>
+          <w:rFonts w:ascii="Times" w:hAnsi="Times"/>
+        </w:rPr>
+        <w:t>T</w:t>
+      </w:r>
+      <w:r>
+        <w:rPr>
+          <w:rFonts w:ascii="Times" w:hAnsi="Times"/>
+        </w:rPr>
+        <w:t xml:space="preserve">horough </w:t>
+      </w:r>
+      <w:r>
+        <w:rPr>
+          <w:rFonts w:ascii="Times" w:hAnsi="Times"/>
+        </w:rPr>
+        <w:t>E</w:t>
+      </w:r>
+      <w:r>
+        <w:rPr>
+          <w:rFonts w:ascii="Times" w:hAnsi="Times"/>
+        </w:rPr>
+        <w:t>valuation of the Languag</w:t>
       </w:r>
       <w:r>
         <w:rPr>
@@ -133,13 +157,25 @@
           <w:rFonts w:ascii="Times" w:hAnsi="Times"/>
           <w:vertAlign w:val="superscript"/>
         </w:rPr>
-        <w:t>TM</w:t>
-      </w:r>
-      <w:r>
-        <w:rPr>
-          <w:rFonts w:ascii="Times" w:hAnsi="Times"/>
-        </w:rPr>
-        <w:t>) system</w:t>
+        <w:t>R</w:t>
+      </w:r>
+      <w:r>
+        <w:rPr>
+          <w:rFonts w:ascii="Times" w:hAnsi="Times"/>
+        </w:rPr>
+        <w:t xml:space="preserve">) </w:t>
+      </w:r>
+      <w:r>
+        <w:rPr>
+          <w:rFonts w:ascii="Times" w:hAnsi="Times"/>
+        </w:rPr>
+        <w:t>S</w:t>
+      </w:r>
+      <w:r>
+        <w:rPr>
+          <w:rFonts w:ascii="Times" w:hAnsi="Times"/>
+        </w:rPr>
+        <w:t>ystem</w:t>
       </w:r>
       <w:r>
         <w:rPr>
@@ -235,7 +271,43 @@
         <w:rPr>
           <w:rFonts w:ascii="Times" w:hAnsi="Times"/>
         </w:rPr>
-        <w:t>Our own paper improves upon previous work in two key ways. First, whereas all previous evaluation work focuses on one corpus gathered from one population, we test the system with data from five different human populations. Second, we attempted to make this evaluation as systematic, thorough, and generalizable as possible; for instance, while most previous studies check only some of LENA's metrics, we check all of them.</w:t>
+        <w:t>Our own paper improves upon previous work in two key ways. First, whereas all previous evaluation work focuses on one corpus gathered from one population, we test the system with data from five different populations. Second, we attempted to make this evaluation as systematic, thorough, and generalizable as possible; for instance, while most previous</w:t>
+      </w:r>
+      <w:r>
+        <w:rPr>
+          <w:rFonts w:ascii="Times" w:hAnsi="Times"/>
+        </w:rPr>
+        <w:t>ly published</w:t>
+      </w:r>
+      <w:r>
+        <w:rPr>
+          <w:rFonts w:ascii="Times" w:hAnsi="Times"/>
+        </w:rPr>
+        <w:t xml:space="preserve"> studies</w:t>
+      </w:r>
+      <w:r>
+        <w:rPr>
+          <w:rFonts w:ascii="Times" w:hAnsi="Times"/>
+        </w:rPr>
+        <w:t xml:space="preserve"> (including LENA’s own)</w:t>
+      </w:r>
+      <w:r>
+        <w:rPr>
+          <w:rFonts w:ascii="Times" w:hAnsi="Times"/>
+        </w:rPr>
+        <w:t xml:space="preserve"> </w:t>
+      </w:r>
+      <w:r>
+        <w:rPr>
+          <w:rFonts w:ascii="Times" w:hAnsi="Times"/>
+        </w:rPr>
+        <w:t xml:space="preserve">report accuracy and validation on </w:t>
+      </w:r>
+      <w:r>
+        <w:rPr>
+          <w:rFonts w:ascii="Times" w:hAnsi="Times"/>
+        </w:rPr>
+        <w:t>only some of LENA's metrics, we check all of them.</w:t>
       </w:r>
     </w:p>
     <w:p>
@@ -257,13 +329,106 @@
           <w:rFonts w:ascii="Times" w:hAnsi="Times"/>
         </w:rPr>
         <w:tab/>
-        <w:t>As a result, we are in the best position to conclude that, at present, it appears the system is quite robust to corpora variation, and thus can be used with similar accuracy in different datasets. Ho</w:t>
-      </w:r>
-      <w:r>
-        <w:rPr>
-          <w:rFonts w:ascii="Times" w:hAnsi="Times"/>
-        </w:rPr>
-        <w:t>wever, this accuracy is extremely variable across metrics. For instance, we find LENA's accuracy on overall word counts and child vocalization counts to be quite high, probably due to female and some children's speech being tagged quite well. In contrast, accuracy of male voice detection is quite poor, making LENA an inappropriate tool for households where males are primary caregivers; or for studies aiming to compare input from female versus from male adults.</w:t>
+        <w:t xml:space="preserve">As a result, we are in </w:t>
+      </w:r>
+      <w:r>
+        <w:rPr>
+          <w:rFonts w:ascii="Times" w:hAnsi="Times"/>
+        </w:rPr>
+        <w:t xml:space="preserve">a uniquely strong </w:t>
+      </w:r>
+      <w:r>
+        <w:rPr>
+          <w:rFonts w:ascii="Times" w:hAnsi="Times"/>
+        </w:rPr>
+        <w:t xml:space="preserve">position to </w:t>
+      </w:r>
+      <w:r>
+        <w:rPr>
+          <w:rFonts w:ascii="Times" w:hAnsi="Times"/>
+        </w:rPr>
+        <w:t xml:space="preserve">draw two key conclusions about this system. </w:t>
+      </w:r>
+      <w:r>
+        <w:rPr>
+          <w:rFonts w:ascii="Times" w:hAnsi="Times"/>
+          <w:u w:val="single"/>
+        </w:rPr>
+        <w:t>First</w:t>
+      </w:r>
+      <w:r>
+        <w:rPr>
+          <w:rFonts w:ascii="Times" w:hAnsi="Times"/>
+        </w:rPr>
+        <w:t xml:space="preserve">, our results indicate that </w:t>
+      </w:r>
+      <w:r>
+        <w:rPr>
+          <w:rFonts w:ascii="Times" w:hAnsi="Times"/>
+        </w:rPr>
+        <w:t xml:space="preserve">the system is quite </w:t>
+      </w:r>
+      <w:r>
+        <w:rPr>
+          <w:rFonts w:ascii="Times" w:hAnsi="Times"/>
+          <w:i/>
+        </w:rPr>
+        <w:t xml:space="preserve">robust to </w:t>
+      </w:r>
+      <w:r>
+        <w:rPr>
+          <w:rFonts w:ascii="Times" w:hAnsi="Times"/>
+          <w:i/>
+        </w:rPr>
+        <w:t xml:space="preserve">variation across </w:t>
+      </w:r>
+      <w:r>
+        <w:rPr>
+          <w:rFonts w:ascii="Times" w:hAnsi="Times"/>
+          <w:i/>
+          <w:u w:val="single"/>
+        </w:rPr>
+        <w:t>corpora</w:t>
+      </w:r>
+      <w:r>
+        <w:rPr>
+          <w:rFonts w:ascii="Times" w:hAnsi="Times"/>
+        </w:rPr>
+        <w:t xml:space="preserve">, and thus can be used with similar accuracy in different datasets. </w:t>
+      </w:r>
+      <w:r>
+        <w:rPr>
+          <w:rFonts w:ascii="Times" w:hAnsi="Times"/>
+          <w:u w:val="single"/>
+        </w:rPr>
+        <w:t>Second</w:t>
+      </w:r>
+      <w:r>
+        <w:rPr>
+          <w:rFonts w:ascii="Times" w:hAnsi="Times"/>
+        </w:rPr>
+        <w:t xml:space="preserve">, this </w:t>
+      </w:r>
+      <w:r>
+        <w:rPr>
+          <w:rFonts w:ascii="Times" w:hAnsi="Times"/>
+          <w:i/>
+        </w:rPr>
+        <w:t xml:space="preserve">accuracy is extremely variable across </w:t>
+      </w:r>
+      <w:r>
+        <w:rPr>
+          <w:rFonts w:ascii="Times" w:hAnsi="Times"/>
+          <w:i/>
+          <w:u w:val="single"/>
+        </w:rPr>
+        <w:t>metrics</w:t>
+      </w:r>
+      <w:r>
+        <w:rPr>
+          <w:rFonts w:ascii="Times" w:hAnsi="Times"/>
+        </w:rPr>
+        <w:t>. For instance, we find LENA's accuracy on overall word counts and child vocalization counts to be quite high, probably due to female and some children's speech being tagged quite well. In contrast, accuracy of male voice detection is quite poor, making LENA an inappropriate tool for households where males are primary caregivers; or for studies aiming to compare input from female versus from male adults.</w:t>
       </w:r>
     </w:p>
     <w:p>
@@ -294,7 +459,7 @@
           <w:sz w:val="24"/>
           <w:szCs w:val="24"/>
         </w:rPr>
-        <w:tab/>
+        <w:t>We</w:t>
       </w:r>
       <w:r>
         <w:rPr>
@@ -302,7 +467,7 @@
           <w:sz w:val="24"/>
           <w:szCs w:val="24"/>
         </w:rPr>
-        <w:t>We</w:t>
+        <w:t xml:space="preserve"> </w:t>
       </w:r>
       <w:r>
         <w:rPr>
@@ -310,7 +475,17 @@
           <w:sz w:val="24"/>
           <w:szCs w:val="24"/>
         </w:rPr>
-        <w:t xml:space="preserve"> look forward to hearing from you,</w:t>
+        <w:t>thank you for your consideration</w:t>
+      </w:r>
+      <w:bookmarkStart w:id="0" w:name="_GoBack"/>
+      <w:bookmarkEnd w:id="0"/>
+      <w:r>
+        <w:rPr>
+          <w:rFonts w:ascii="Times" w:hAnsi="Times"/>
+          <w:sz w:val="24"/>
+          <w:szCs w:val="24"/>
+        </w:rPr>
+        <w:t>,</w:t>
       </w:r>
     </w:p>
     <w:p>
@@ -355,18 +530,26 @@
           <w:sz w:val="24"/>
           <w:szCs w:val="24"/>
         </w:rPr>
-        <w:t xml:space="preserve"> Cristia</w:t>
-      </w:r>
+        <w:t xml:space="preserve"> </w:t>
+      </w:r>
+      <w:proofErr w:type="spellStart"/>
       <w:r>
         <w:rPr>
           <w:rFonts w:ascii="Times" w:hAnsi="Times"/>
           <w:sz w:val="24"/>
           <w:szCs w:val="24"/>
         </w:rPr>
+        <w:t>Cristia</w:t>
+      </w:r>
+      <w:proofErr w:type="spellEnd"/>
+      <w:r>
+        <w:rPr>
+          <w:rFonts w:ascii="Times" w:hAnsi="Times"/>
+          <w:sz w:val="24"/>
+          <w:szCs w:val="24"/>
+        </w:rPr>
         <w:t>, on behalf of all authors</w:t>
       </w:r>
-      <w:bookmarkStart w:id="0" w:name="_GoBack"/>
-      <w:bookmarkEnd w:id="0"/>
     </w:p>
     <w:sectPr>
       <w:headerReference w:type="default" r:id="rId7"/>
@@ -380,7 +563,7 @@
 </file>
 
 <file path=word/endnotes.xml><?xml version="1.0" encoding="utf-8"?>
-<w:endnotes xmlns:wpc="http://schemas.microsoft.com/office/word/2010/wordprocessingCanvas" xmlns:mo="http://schemas.microsoft.com/office/mac/office/2008/main" xmlns:mc="http://schemas.openxmlformats.org/markup-compatibility/2006" xmlns:mv="urn:schemas-microsoft-com:mac:vml" xmlns:o="urn:schemas-microsoft-com:office:office" xmlns:r="http://schemas.openxmlformats.org/officeDocument/2006/relationships" xmlns:m="http://schemas.openxmlformats.org/officeDocument/2006/math" xmlns:v="urn:schemas-microsoft-com:vml" xmlns:wp14="http://schemas.microsoft.com/office/word/2010/wordprocessingDrawing" xmlns:wp="http://schemas.openxmlformats.org/drawingml/2006/wordprocessingDrawing" xmlns:w10="urn:schemas-microsoft-com:office:word" xmlns:w="http://schemas.openxmlformats.org/wordprocessingml/2006/main" xmlns:w14="http://schemas.microsoft.com/office/word/2010/wordml" xmlns:w15="http://schemas.microsoft.com/office/word/2012/wordml" xmlns:wpg="http://schemas.microsoft.com/office/word/2010/wordprocessingGroup" xmlns:wpi="http://schemas.microsoft.com/office/word/2010/wordprocessingInk" xmlns:wne="http://schemas.microsoft.com/office/word/2006/wordml" xmlns:wps="http://schemas.microsoft.com/office/word/2010/wordprocessingShape" mc:Ignorable="w14 w15 wp14">
+<w:endnotes xmlns:wpc="http://schemas.microsoft.com/office/word/2010/wordprocessingCanvas" xmlns:cx="http://schemas.microsoft.com/office/drawing/2014/chartex" xmlns:cx1="http://schemas.microsoft.com/office/drawing/2015/9/8/chartex" xmlns:cx2="http://schemas.microsoft.com/office/drawing/2015/10/21/chartex" xmlns:cx3="http://schemas.microsoft.com/office/drawing/2016/5/9/chartex" xmlns:cx4="http://schemas.microsoft.com/office/drawing/2016/5/10/chartex" xmlns:cx5="http://schemas.microsoft.com/office/drawing/2016/5/11/chartex" xmlns:cx6="http://schemas.microsoft.com/office/drawing/2016/5/12/chartex" xmlns:cx7="http://schemas.microsoft.com/office/drawing/2016/5/13/chartex" xmlns:cx8="http://schemas.microsoft.com/office/drawing/2016/5/14/chartex" xmlns:mc="http://schemas.openxmlformats.org/markup-compatibility/2006" xmlns:aink="http://schemas.microsoft.com/office/drawing/2016/ink" xmlns:am3d="http://schemas.microsoft.com/office/drawing/2017/model3d" xmlns:o="urn:schemas-microsoft-com:office:office" xmlns:r="http://schemas.openxmlformats.org/officeDocument/2006/relationships" xmlns:m="http://schemas.openxmlformats.org/officeDocument/2006/math" xmlns:v="urn:schemas-microsoft-com:vml" xmlns:wp14="http://schemas.microsoft.com/office/word/2010/wordprocessingDrawing" xmlns:wp="http://schemas.openxmlformats.org/drawingml/2006/wordprocessingDrawing" xmlns:w10="urn:schemas-microsoft-com:office:word" xmlns:w="http://schemas.openxmlformats.org/wordprocessingml/2006/main" xmlns:w14="http://schemas.microsoft.com/office/word/2010/wordml" xmlns:w15="http://schemas.microsoft.com/office/word/2012/wordml" xmlns:w16cid="http://schemas.microsoft.com/office/word/2016/wordml/cid" xmlns:w16se="http://schemas.microsoft.com/office/word/2015/wordml/symex" xmlns:wpg="http://schemas.microsoft.com/office/word/2010/wordprocessingGroup" xmlns:wpi="http://schemas.microsoft.com/office/word/2010/wordprocessingInk" xmlns:wne="http://schemas.microsoft.com/office/word/2006/wordml" xmlns:wps="http://schemas.microsoft.com/office/word/2010/wordprocessingShape" mc:Ignorable="w14 w15 w16se w16cid wp14">
   <w:endnote w:type="separator" w:id="-1">
     <w:p>
       <w:r>
@@ -399,13 +582,13 @@
 </file>
 
 <file path=word/footer1.xml><?xml version="1.0" encoding="utf-8"?>
-<w:ftr xmlns:wpc="http://schemas.microsoft.com/office/word/2010/wordprocessingCanvas" xmlns:mo="http://schemas.microsoft.com/office/mac/office/2008/main" xmlns:mc="http://schemas.openxmlformats.org/markup-compatibility/2006" xmlns:mv="urn:schemas-microsoft-com:mac:vml" xmlns:o="urn:schemas-microsoft-com:office:office" xmlns:r="http://schemas.openxmlformats.org/officeDocument/2006/relationships" xmlns:m="http://schemas.openxmlformats.org/officeDocument/2006/math" xmlns:v="urn:schemas-microsoft-com:vml" xmlns:wp14="http://schemas.microsoft.com/office/word/2010/wordprocessingDrawing" xmlns:wp="http://schemas.openxmlformats.org/drawingml/2006/wordprocessingDrawing" xmlns:w10="urn:schemas-microsoft-com:office:word" xmlns:w="http://schemas.openxmlformats.org/wordprocessingml/2006/main" xmlns:w14="http://schemas.microsoft.com/office/word/2010/wordml" xmlns:w15="http://schemas.microsoft.com/office/word/2012/wordml" xmlns:wpg="http://schemas.microsoft.com/office/word/2010/wordprocessingGroup" xmlns:wpi="http://schemas.microsoft.com/office/word/2010/wordprocessingInk" xmlns:wne="http://schemas.microsoft.com/office/word/2006/wordml" xmlns:wps="http://schemas.microsoft.com/office/word/2010/wordprocessingShape" mc:Ignorable="w14 w15 wp14">
+<w:ftr xmlns:wpc="http://schemas.microsoft.com/office/word/2010/wordprocessingCanvas" xmlns:cx="http://schemas.microsoft.com/office/drawing/2014/chartex" xmlns:cx1="http://schemas.microsoft.com/office/drawing/2015/9/8/chartex" xmlns:cx2="http://schemas.microsoft.com/office/drawing/2015/10/21/chartex" xmlns:cx3="http://schemas.microsoft.com/office/drawing/2016/5/9/chartex" xmlns:cx4="http://schemas.microsoft.com/office/drawing/2016/5/10/chartex" xmlns:cx5="http://schemas.microsoft.com/office/drawing/2016/5/11/chartex" xmlns:cx6="http://schemas.microsoft.com/office/drawing/2016/5/12/chartex" xmlns:cx7="http://schemas.microsoft.com/office/drawing/2016/5/13/chartex" xmlns:cx8="http://schemas.microsoft.com/office/drawing/2016/5/14/chartex" xmlns:mc="http://schemas.openxmlformats.org/markup-compatibility/2006" xmlns:aink="http://schemas.microsoft.com/office/drawing/2016/ink" xmlns:am3d="http://schemas.microsoft.com/office/drawing/2017/model3d" xmlns:o="urn:schemas-microsoft-com:office:office" xmlns:r="http://schemas.openxmlformats.org/officeDocument/2006/relationships" xmlns:m="http://schemas.openxmlformats.org/officeDocument/2006/math" xmlns:v="urn:schemas-microsoft-com:vml" xmlns:wp14="http://schemas.microsoft.com/office/word/2010/wordprocessingDrawing" xmlns:wp="http://schemas.openxmlformats.org/drawingml/2006/wordprocessingDrawing" xmlns:w10="urn:schemas-microsoft-com:office:word" xmlns:w="http://schemas.openxmlformats.org/wordprocessingml/2006/main" xmlns:w14="http://schemas.microsoft.com/office/word/2010/wordml" xmlns:w15="http://schemas.microsoft.com/office/word/2012/wordml" xmlns:w16cid="http://schemas.microsoft.com/office/word/2016/wordml/cid" xmlns:w16se="http://schemas.microsoft.com/office/word/2015/wordml/symex" xmlns:wpg="http://schemas.microsoft.com/office/word/2010/wordprocessingGroup" xmlns:wpi="http://schemas.microsoft.com/office/word/2010/wordprocessingInk" xmlns:wne="http://schemas.microsoft.com/office/word/2006/wordml" xmlns:wps="http://schemas.microsoft.com/office/word/2010/wordprocessingShape" mc:Ignorable="w14 w15 w16se w16cid wp14">
   <w:p/>
 </w:ftr>
 </file>
 
 <file path=word/footnotes.xml><?xml version="1.0" encoding="utf-8"?>
-<w:footnotes xmlns:wpc="http://schemas.microsoft.com/office/word/2010/wordprocessingCanvas" xmlns:mo="http://schemas.microsoft.com/office/mac/office/2008/main" xmlns:mc="http://schemas.openxmlformats.org/markup-compatibility/2006" xmlns:mv="urn:schemas-microsoft-com:mac:vml" xmlns:o="urn:schemas-microsoft-com:office:office" xmlns:r="http://schemas.openxmlformats.org/officeDocument/2006/relationships" xmlns:m="http://schemas.openxmlformats.org/officeDocument/2006/math" xmlns:v="urn:schemas-microsoft-com:vml" xmlns:wp14="http://schemas.microsoft.com/office/word/2010/wordprocessingDrawing" xmlns:wp="http://schemas.openxmlformats.org/drawingml/2006/wordprocessingDrawing" xmlns:w10="urn:schemas-microsoft-com:office:word" xmlns:w="http://schemas.openxmlformats.org/wordprocessingml/2006/main" xmlns:w14="http://schemas.microsoft.com/office/word/2010/wordml" xmlns:w15="http://schemas.microsoft.com/office/word/2012/wordml" xmlns:wpg="http://schemas.microsoft.com/office/word/2010/wordprocessingGroup" xmlns:wpi="http://schemas.microsoft.com/office/word/2010/wordprocessingInk" xmlns:wne="http://schemas.microsoft.com/office/word/2006/wordml" xmlns:wps="http://schemas.microsoft.com/office/word/2010/wordprocessingShape" mc:Ignorable="w14 w15 wp14">
+<w:footnotes xmlns:wpc="http://schemas.microsoft.com/office/word/2010/wordprocessingCanvas" xmlns:cx="http://schemas.microsoft.com/office/drawing/2014/chartex" xmlns:cx1="http://schemas.microsoft.com/office/drawing/2015/9/8/chartex" xmlns:cx2="http://schemas.microsoft.com/office/drawing/2015/10/21/chartex" xmlns:cx3="http://schemas.microsoft.com/office/drawing/2016/5/9/chartex" xmlns:cx4="http://schemas.microsoft.com/office/drawing/2016/5/10/chartex" xmlns:cx5="http://schemas.microsoft.com/office/drawing/2016/5/11/chartex" xmlns:cx6="http://schemas.microsoft.com/office/drawing/2016/5/12/chartex" xmlns:cx7="http://schemas.microsoft.com/office/drawing/2016/5/13/chartex" xmlns:cx8="http://schemas.microsoft.com/office/drawing/2016/5/14/chartex" xmlns:mc="http://schemas.openxmlformats.org/markup-compatibility/2006" xmlns:aink="http://schemas.microsoft.com/office/drawing/2016/ink" xmlns:am3d="http://schemas.microsoft.com/office/drawing/2017/model3d" xmlns:o="urn:schemas-microsoft-com:office:office" xmlns:r="http://schemas.openxmlformats.org/officeDocument/2006/relationships" xmlns:m="http://schemas.openxmlformats.org/officeDocument/2006/math" xmlns:v="urn:schemas-microsoft-com:vml" xmlns:wp14="http://schemas.microsoft.com/office/word/2010/wordprocessingDrawing" xmlns:wp="http://schemas.openxmlformats.org/drawingml/2006/wordprocessingDrawing" xmlns:w10="urn:schemas-microsoft-com:office:word" xmlns:w="http://schemas.openxmlformats.org/wordprocessingml/2006/main" xmlns:w14="http://schemas.microsoft.com/office/word/2010/wordml" xmlns:w15="http://schemas.microsoft.com/office/word/2012/wordml" xmlns:w16cid="http://schemas.microsoft.com/office/word/2016/wordml/cid" xmlns:w16se="http://schemas.microsoft.com/office/word/2015/wordml/symex" xmlns:wpg="http://schemas.microsoft.com/office/word/2010/wordprocessingGroup" xmlns:wpi="http://schemas.microsoft.com/office/word/2010/wordprocessingInk" xmlns:wne="http://schemas.microsoft.com/office/word/2006/wordml" xmlns:wps="http://schemas.microsoft.com/office/word/2010/wordprocessingShape" mc:Ignorable="w14 w15 w16se w16cid wp14">
   <w:footnote w:type="separator" w:id="-1">
     <w:p>
       <w:r>
@@ -424,14 +607,14 @@
 </file>
 
 <file path=word/header1.xml><?xml version="1.0" encoding="utf-8"?>
-<w:hdr xmlns:wpc="http://schemas.microsoft.com/office/word/2010/wordprocessingCanvas" xmlns:mo="http://schemas.microsoft.com/office/mac/office/2008/main" xmlns:mc="http://schemas.openxmlformats.org/markup-compatibility/2006" xmlns:mv="urn:schemas-microsoft-com:mac:vml" xmlns:o="urn:schemas-microsoft-com:office:office" xmlns:r="http://schemas.openxmlformats.org/officeDocument/2006/relationships" xmlns:m="http://schemas.openxmlformats.org/officeDocument/2006/math" xmlns:v="urn:schemas-microsoft-com:vml" xmlns:wp14="http://schemas.microsoft.com/office/word/2010/wordprocessingDrawing" xmlns:wp="http://schemas.openxmlformats.org/drawingml/2006/wordprocessingDrawing" xmlns:w10="urn:schemas-microsoft-com:office:word" xmlns:w="http://schemas.openxmlformats.org/wordprocessingml/2006/main" xmlns:w14="http://schemas.microsoft.com/office/word/2010/wordml" xmlns:w15="http://schemas.microsoft.com/office/word/2012/wordml" xmlns:wpg="http://schemas.microsoft.com/office/word/2010/wordprocessingGroup" xmlns:wpi="http://schemas.microsoft.com/office/word/2010/wordprocessingInk" xmlns:wne="http://schemas.microsoft.com/office/word/2006/wordml" xmlns:wps="http://schemas.microsoft.com/office/word/2010/wordprocessingShape" mc:Ignorable="w14 w15 wp14">
+<w:hdr xmlns:wpc="http://schemas.microsoft.com/office/word/2010/wordprocessingCanvas" xmlns:cx="http://schemas.microsoft.com/office/drawing/2014/chartex" xmlns:cx1="http://schemas.microsoft.com/office/drawing/2015/9/8/chartex" xmlns:cx2="http://schemas.microsoft.com/office/drawing/2015/10/21/chartex" xmlns:cx3="http://schemas.microsoft.com/office/drawing/2016/5/9/chartex" xmlns:cx4="http://schemas.microsoft.com/office/drawing/2016/5/10/chartex" xmlns:cx5="http://schemas.microsoft.com/office/drawing/2016/5/11/chartex" xmlns:cx6="http://schemas.microsoft.com/office/drawing/2016/5/12/chartex" xmlns:cx7="http://schemas.microsoft.com/office/drawing/2016/5/13/chartex" xmlns:cx8="http://schemas.microsoft.com/office/drawing/2016/5/14/chartex" xmlns:mc="http://schemas.openxmlformats.org/markup-compatibility/2006" xmlns:aink="http://schemas.microsoft.com/office/drawing/2016/ink" xmlns:am3d="http://schemas.microsoft.com/office/drawing/2017/model3d" xmlns:o="urn:schemas-microsoft-com:office:office" xmlns:r="http://schemas.openxmlformats.org/officeDocument/2006/relationships" xmlns:m="http://schemas.openxmlformats.org/officeDocument/2006/math" xmlns:v="urn:schemas-microsoft-com:vml" xmlns:wp14="http://schemas.microsoft.com/office/word/2010/wordprocessingDrawing" xmlns:wp="http://schemas.openxmlformats.org/drawingml/2006/wordprocessingDrawing" xmlns:w10="urn:schemas-microsoft-com:office:word" xmlns:w="http://schemas.openxmlformats.org/wordprocessingml/2006/main" xmlns:w14="http://schemas.microsoft.com/office/word/2010/wordml" xmlns:w15="http://schemas.microsoft.com/office/word/2012/wordml" xmlns:w16cid="http://schemas.microsoft.com/office/word/2016/wordml/cid" xmlns:w16se="http://schemas.microsoft.com/office/word/2015/wordml/symex" xmlns:wpg="http://schemas.microsoft.com/office/word/2010/wordprocessingGroup" xmlns:wpi="http://schemas.microsoft.com/office/word/2010/wordprocessingInk" xmlns:wne="http://schemas.microsoft.com/office/word/2006/wordml" xmlns:wps="http://schemas.microsoft.com/office/word/2010/wordprocessingShape" mc:Ignorable="w14 w15 w16se w16cid wp14">
   <w:p/>
 </w:hdr>
 </file>
 
 <file path=word/numbering.xml><?xml version="1.0" encoding="utf-8"?>
-<w:numbering xmlns:wpc="http://schemas.microsoft.com/office/word/2010/wordprocessingCanvas" xmlns:mo="http://schemas.microsoft.com/office/mac/office/2008/main" xmlns:mc="http://schemas.openxmlformats.org/markup-compatibility/2006" xmlns:mv="urn:schemas-microsoft-com:mac:vml" xmlns:o="urn:schemas-microsoft-com:office:office" xmlns:r="http://schemas.openxmlformats.org/officeDocument/2006/relationships" xmlns:m="http://schemas.openxmlformats.org/officeDocument/2006/math" xmlns:v="urn:schemas-microsoft-com:vml" xmlns:wp14="http://schemas.microsoft.com/office/word/2010/wordprocessingDrawing" xmlns:wp="http://schemas.openxmlformats.org/drawingml/2006/wordprocessingDrawing" xmlns:w10="urn:schemas-microsoft-com:office:word" xmlns:w="http://schemas.openxmlformats.org/wordprocessingml/2006/main" xmlns:w14="http://schemas.microsoft.com/office/word/2010/wordml" xmlns:w15="http://schemas.microsoft.com/office/word/2012/wordml" xmlns:wpg="http://schemas.microsoft.com/office/word/2010/wordprocessingGroup" xmlns:wpi="http://schemas.microsoft.com/office/word/2010/wordprocessingInk" xmlns:wne="http://schemas.microsoft.com/office/word/2006/wordml" xmlns:wps="http://schemas.microsoft.com/office/word/2010/wordprocessingShape" mc:Ignorable="w14 w15 wp14">
-  <w:abstractNum w:abstractNumId="0">
+<w:numbering xmlns:wpc="http://schemas.microsoft.com/office/word/2010/wordprocessingCanvas" xmlns:cx="http://schemas.microsoft.com/office/drawing/2014/chartex" xmlns:cx1="http://schemas.microsoft.com/office/drawing/2015/9/8/chartex" xmlns:cx2="http://schemas.microsoft.com/office/drawing/2015/10/21/chartex" xmlns:cx3="http://schemas.microsoft.com/office/drawing/2016/5/9/chartex" xmlns:cx4="http://schemas.microsoft.com/office/drawing/2016/5/10/chartex" xmlns:cx5="http://schemas.microsoft.com/office/drawing/2016/5/11/chartex" xmlns:cx6="http://schemas.microsoft.com/office/drawing/2016/5/12/chartex" xmlns:cx7="http://schemas.microsoft.com/office/drawing/2016/5/13/chartex" xmlns:cx8="http://schemas.microsoft.com/office/drawing/2016/5/14/chartex" xmlns:mc="http://schemas.openxmlformats.org/markup-compatibility/2006" xmlns:aink="http://schemas.microsoft.com/office/drawing/2016/ink" xmlns:am3d="http://schemas.microsoft.com/office/drawing/2017/model3d" xmlns:o="urn:schemas-microsoft-com:office:office" xmlns:r="http://schemas.openxmlformats.org/officeDocument/2006/relationships" xmlns:m="http://schemas.openxmlformats.org/officeDocument/2006/math" xmlns:v="urn:schemas-microsoft-com:vml" xmlns:wp14="http://schemas.microsoft.com/office/word/2010/wordprocessingDrawing" xmlns:wp="http://schemas.openxmlformats.org/drawingml/2006/wordprocessingDrawing" xmlns:w10="urn:schemas-microsoft-com:office:word" xmlns:w="http://schemas.openxmlformats.org/wordprocessingml/2006/main" xmlns:w14="http://schemas.microsoft.com/office/word/2010/wordml" xmlns:w15="http://schemas.microsoft.com/office/word/2012/wordml" xmlns:w16cid="http://schemas.microsoft.com/office/word/2016/wordml/cid" xmlns:w16se="http://schemas.microsoft.com/office/word/2015/wordml/symex" xmlns:wpg="http://schemas.microsoft.com/office/word/2010/wordprocessingGroup" xmlns:wpi="http://schemas.microsoft.com/office/word/2010/wordprocessingInk" xmlns:wne="http://schemas.microsoft.com/office/word/2006/wordml" xmlns:wps="http://schemas.microsoft.com/office/word/2010/wordprocessingShape" mc:Ignorable="w14 w15 w16se w16cid wp14">
+  <w:abstractNum w:abstractNumId="0" w15:restartNumberingAfterBreak="0">
     <w:nsid w:val="1A463298"/>
     <w:multiLevelType w:val="hybridMultilevel"/>
     <w:tmpl w:val="00368FDE"/>
@@ -543,7 +726,7 @@
       </w:rPr>
     </w:lvl>
   </w:abstractNum>
-  <w:abstractNum w:abstractNumId="1">
+  <w:abstractNum w:abstractNumId="1" w15:restartNumberingAfterBreak="0">
     <w:nsid w:val="3E5E677A"/>
     <w:multiLevelType w:val="hybridMultilevel"/>
     <w:tmpl w:val="0B9CAC3A"/>
@@ -656,13 +839,13 @@
       </w:rPr>
     </w:lvl>
   </w:abstractNum>
-  <w:abstractNum w:abstractNumId="2">
+  <w:abstractNum w:abstractNumId="2" w15:restartNumberingAfterBreak="0">
     <w:nsid w:val="4F1F2AD9"/>
     <w:multiLevelType w:val="hybridMultilevel"/>
     <w:tmpl w:val="F0603608"/>
     <w:numStyleLink w:val="Bullet"/>
   </w:abstractNum>
-  <w:abstractNum w:abstractNumId="3">
+  <w:abstractNum w:abstractNumId="3" w15:restartNumberingAfterBreak="0">
     <w:nsid w:val="4FCC7E95"/>
     <w:multiLevelType w:val="hybridMultilevel"/>
     <w:tmpl w:val="F0603608"/>
@@ -909,7 +1092,7 @@
 </file>
 
 <file path=word/styles.xml><?xml version="1.0" encoding="utf-8"?>
-<w:styles xmlns:mc="http://schemas.openxmlformats.org/markup-compatibility/2006" xmlns:r="http://schemas.openxmlformats.org/officeDocument/2006/relationships" xmlns:w="http://schemas.openxmlformats.org/wordprocessingml/2006/main" xmlns:w14="http://schemas.microsoft.com/office/word/2010/wordml" xmlns:w15="http://schemas.microsoft.com/office/word/2012/wordml" mc:Ignorable="w14 w15">
+<w:styles xmlns:mc="http://schemas.openxmlformats.org/markup-compatibility/2006" xmlns:r="http://schemas.openxmlformats.org/officeDocument/2006/relationships" xmlns:w="http://schemas.openxmlformats.org/wordprocessingml/2006/main" xmlns:w14="http://schemas.microsoft.com/office/word/2010/wordml" xmlns:w15="http://schemas.microsoft.com/office/word/2012/wordml" xmlns:w16cid="http://schemas.microsoft.com/office/word/2016/wordml/cid" xmlns:w16se="http://schemas.microsoft.com/office/word/2015/wordml/symex" mc:Ignorable="w14 w15 w16se w16cid">
   <w:docDefaults>
     <w:rPrDefault>
       <w:rPr>
@@ -931,7 +1114,7 @@
       </w:pPr>
     </w:pPrDefault>
   </w:docDefaults>
-  <w:latentStyles w:defLockedState="0" w:defUIPriority="99" w:defSemiHidden="0" w:defUnhideWhenUsed="0" w:defQFormat="0" w:count="380">
+  <w:latentStyles w:defLockedState="0" w:defUIPriority="99" w:defSemiHidden="0" w:defUnhideWhenUsed="0" w:defQFormat="0" w:count="375">
     <w:lsdException w:name="Normal" w:uiPriority="0" w:qFormat="1"/>
     <w:lsdException w:name="heading 1" w:uiPriority="9" w:qFormat="1"/>
     <w:lsdException w:name="heading 2" w:semiHidden="1" w:uiPriority="9" w:unhideWhenUsed="1" w:qFormat="1"/>

</xml_diff>